<commit_message>
Delete the Scatter Plot & Modify the egpet_algorithm file
</commit_message>
<xml_diff>
--- a/egpet_algorithm.docx
+++ b/egpet_algorithm.docx
@@ -610,30 +610,51 @@
           <w:numId w:val="1"/>
         </w:numPr>
         <w:ind w:leftChars="0"/>
-      </w:pPr>
-      <w:r>
-        <w:t>/input/phenotype_microbiome_{self.species}.</w:t>
-      </w:r>
-      <w:r>
-        <w:t>csv</w:t>
+        <w:rPr>
+          <w:rFonts w:hint="eastAsia"/>
+        </w:rPr>
+      </w:pPr>
+      <w:r>
+        <w:t>EGpet_references.xlsx</w:t>
+      </w:r>
+      <w:r>
+        <w:t xml:space="preserve">– </w:t>
+      </w:r>
+      <w:r>
+        <w:rPr>
+          <w:rFonts w:hint="eastAsia"/>
+        </w:rPr>
+        <w:t xml:space="preserve">각 질환 별 </w:t>
+      </w:r>
+      <w:r>
+        <w:rPr>
+          <w:rFonts w:hint="eastAsia"/>
+        </w:rPr>
+        <w:t>미생물 리스트</w:t>
+      </w:r>
+      <w:r>
+        <w:rPr>
+          <w:rFonts w:hint="eastAsia"/>
+        </w:rPr>
+        <w:t>,</w:t>
       </w:r>
       <w:r>
         <w:t xml:space="preserve"> </w:t>
       </w:r>
       <w:r>
-        <w:t xml:space="preserve">– </w:t>
-      </w:r>
-      <w:r>
-        <w:rPr>
-          <w:rFonts w:hint="eastAsia"/>
-        </w:rPr>
-        <w:t xml:space="preserve">각 질환 별 </w:t>
-      </w:r>
-      <w:r>
-        <w:rPr>
-          <w:rFonts w:hint="eastAsia"/>
-        </w:rPr>
-        <w:t>미생물 리스트</w:t>
+        <w:rPr>
+          <w:rFonts w:hint="eastAsia"/>
+        </w:rPr>
+        <w:t>유익균,</w:t>
+      </w:r>
+      <w:r>
+        <w:t xml:space="preserve"> </w:t>
+      </w:r>
+      <w:r>
+        <w:rPr>
+          <w:rFonts w:hint="eastAsia"/>
+        </w:rPr>
+        <w:t>유해균 리스트</w:t>
       </w:r>
       <w:r>
         <w:rPr>
@@ -646,89 +667,6 @@
           <w:rFonts w:hint="eastAsia"/>
         </w:rPr>
         <w:t xml:space="preserve"> 파일</w:t>
-      </w:r>
-    </w:p>
-    <w:p>
-      <w:pPr>
-        <w:pStyle w:val="a3"/>
-        <w:numPr>
-          <w:ilvl w:val="1"/>
-          <w:numId w:val="1"/>
-        </w:numPr>
-        <w:ind w:leftChars="0"/>
-      </w:pPr>
-      <w:r>
-        <w:t>/input/healthy_profile_{self.species}.</w:t>
-      </w:r>
-      <w:r>
-        <w:t>csv</w:t>
-      </w:r>
-      <w:r>
-        <w:t xml:space="preserve"> </w:t>
-      </w:r>
-      <w:r>
-        <w:t xml:space="preserve">– </w:t>
-      </w:r>
-      <w:r>
-        <w:rPr>
-          <w:rFonts w:hint="eastAsia"/>
-        </w:rPr>
-        <w:t xml:space="preserve">건강한 반려동물의 </w:t>
-      </w:r>
-      <w:r>
-        <w:t xml:space="preserve">profile </w:t>
-      </w:r>
-      <w:r>
-        <w:rPr>
-          <w:rFonts w:hint="eastAsia"/>
-        </w:rPr>
-        <w:t>파일</w:t>
-      </w:r>
-    </w:p>
-    <w:p>
-      <w:pPr>
-        <w:pStyle w:val="a3"/>
-        <w:numPr>
-          <w:ilvl w:val="1"/>
-          <w:numId w:val="1"/>
-        </w:numPr>
-        <w:ind w:leftChars="0"/>
-      </w:pPr>
-      <w:r>
-        <w:t>/input/</w:t>
-      </w:r>
-      <w:r>
-        <w:rPr>
-          <w:rFonts w:hint="eastAsia"/>
-        </w:rPr>
-        <w:t>d</w:t>
-      </w:r>
-      <w:r>
-        <w:t>ybiosis_microbiome</w:t>
-      </w:r>
-      <w:r>
-        <w:t>_{self.species}.</w:t>
-      </w:r>
-      <w:r>
-        <w:t xml:space="preserve">csv </w:t>
-      </w:r>
-      <w:r>
-        <w:t xml:space="preserve">– </w:t>
-      </w:r>
-      <w:r>
-        <w:rPr>
-          <w:rFonts w:hint="eastAsia"/>
-        </w:rPr>
-        <w:t>유익균,</w:t>
-      </w:r>
-      <w:r>
-        <w:t xml:space="preserve"> </w:t>
-      </w:r>
-      <w:r>
-        <w:rPr>
-          <w:rFonts w:hint="eastAsia"/>
-        </w:rPr>
-        <w:t>유해균 리스트가 저장된 파일</w:t>
       </w:r>
     </w:p>
     <w:p>
@@ -1938,6 +1876,23 @@
     </w:p>
     <w:p>
       <w:pPr>
+        <w:widowControl/>
+        <w:wordWrap/>
+        <w:autoSpaceDE/>
+        <w:autoSpaceDN/>
+        <w:rPr>
+          <w:color w:val="002060"/>
+        </w:rPr>
+      </w:pPr>
+      <w:r>
+        <w:rPr>
+          <w:color w:val="002060"/>
+        </w:rPr>
+        <w:br w:type="page"/>
+      </w:r>
+    </w:p>
+    <w:p>
+      <w:pPr>
         <w:pStyle w:val="a3"/>
         <w:numPr>
           <w:ilvl w:val="0"/>
@@ -1953,19 +1908,14 @@
           <w:rFonts w:hint="eastAsia"/>
           <w:b/>
         </w:rPr>
-        <w:t>H</w:t>
-      </w:r>
-      <w:r>
-        <w:rPr>
-          <w:b/>
-        </w:rPr>
-        <w:t>ealthy Distance</w:t>
-      </w:r>
-      <w:r>
-        <w:rPr>
-          <w:b/>
-        </w:rPr>
-        <w:t xml:space="preserve"> </w:t>
+        <w:lastRenderedPageBreak/>
+        <w:t xml:space="preserve">최종 </w:t>
+      </w:r>
+      <w:r>
+        <w:rPr>
+          <w:b/>
+        </w:rPr>
+        <w:t xml:space="preserve">Percentile Rank </w:t>
       </w:r>
       <w:r>
         <w:rPr>
@@ -1979,401 +1929,6 @@
       <w:pPr>
         <w:pStyle w:val="a3"/>
         <w:ind w:leftChars="0" w:left="760"/>
-      </w:pPr>
-      <m:oMathPara>
-        <m:oMath>
-          <m:r>
-            <w:rPr>
-              <w:rFonts w:ascii="Cambria Math" w:hAnsi="Cambria Math"/>
-            </w:rPr>
-            <m:t xml:space="preserve">HD= </m:t>
-          </m:r>
-          <m:rad>
-            <m:radPr>
-              <m:degHide m:val="1"/>
-              <m:ctrlPr>
-                <w:rPr>
-                  <w:rFonts w:ascii="Cambria Math" w:hAnsi="Cambria Math"/>
-                  <w:i/>
-                </w:rPr>
-              </m:ctrlPr>
-            </m:radPr>
-            <m:deg/>
-            <m:e>
-              <m:nary>
-                <m:naryPr>
-                  <m:chr m:val="∑"/>
-                  <m:limLoc m:val="undOvr"/>
-                  <m:ctrlPr>
-                    <w:rPr>
-                      <w:rFonts w:ascii="Cambria Math" w:hAnsi="Cambria Math"/>
-                      <w:i/>
-                    </w:rPr>
-                  </m:ctrlPr>
-                </m:naryPr>
-                <m:sub>
-                  <m:r>
-                    <w:rPr>
-                      <w:rFonts w:ascii="Cambria Math" w:hAnsi="Cambria Math"/>
-                    </w:rPr>
-                    <m:t>i=0</m:t>
-                  </m:r>
-                </m:sub>
-                <m:sup>
-                  <m:r>
-                    <w:rPr>
-                      <w:rFonts w:ascii="Cambria Math" w:hAnsi="Cambria Math"/>
-                    </w:rPr>
-                    <m:t>N</m:t>
-                  </m:r>
-                </m:sup>
-                <m:e>
-                  <m:sSup>
-                    <m:sSupPr>
-                      <m:ctrlPr>
-                        <w:rPr>
-                          <w:rFonts w:ascii="Cambria Math" w:hAnsi="Cambria Math"/>
-                          <w:i/>
-                        </w:rPr>
-                      </m:ctrlPr>
-                    </m:sSupPr>
-                    <m:e>
-                      <m:d>
-                        <m:dPr>
-                          <m:ctrlPr>
-                            <w:rPr>
-                              <w:rFonts w:ascii="Cambria Math" w:hAnsi="Cambria Math"/>
-                              <w:i/>
-                            </w:rPr>
-                          </m:ctrlPr>
-                        </m:dPr>
-                        <m:e>
-                          <m:sSub>
-                            <m:sSubPr>
-                              <m:ctrlPr>
-                                <w:rPr>
-                                  <w:rFonts w:ascii="Cambria Math" w:hAnsi="Cambria Math"/>
-                                  <w:i/>
-                                </w:rPr>
-                              </m:ctrlPr>
-                            </m:sSubPr>
-                            <m:e>
-                              <m:r>
-                                <w:rPr>
-                                  <w:rFonts w:ascii="Cambria Math" w:hAnsi="Cambria Math"/>
-                                </w:rPr>
-                                <m:t>x</m:t>
-                              </m:r>
-                            </m:e>
-                            <m:sub>
-                              <m:r>
-                                <w:rPr>
-                                  <w:rFonts w:ascii="Cambria Math" w:hAnsi="Cambria Math"/>
-                                </w:rPr>
-                                <m:t>clr,i</m:t>
-                              </m:r>
-                            </m:sub>
-                          </m:sSub>
-                          <m:r>
-                            <w:rPr>
-                              <w:rFonts w:ascii="Cambria Math" w:hAnsi="Cambria Math"/>
-                            </w:rPr>
-                            <m:t>-</m:t>
-                          </m:r>
-                          <m:sSub>
-                            <m:sSubPr>
-                              <m:ctrlPr>
-                                <w:rPr>
-                                  <w:rFonts w:ascii="Cambria Math" w:hAnsi="Cambria Math"/>
-                                  <w:i/>
-                                </w:rPr>
-                              </m:ctrlPr>
-                            </m:sSubPr>
-                            <m:e>
-                              <m:r>
-                                <w:rPr>
-                                  <w:rFonts w:ascii="Cambria Math" w:hAnsi="Cambria Math"/>
-                                </w:rPr>
-                                <m:t>x</m:t>
-                              </m:r>
-                            </m:e>
-                            <m:sub>
-                              <m:r>
-                                <w:rPr>
-                                  <w:rFonts w:ascii="Cambria Math" w:hAnsi="Cambria Math"/>
-                                </w:rPr>
-                                <m:t>clr, healthy,i</m:t>
-                              </m:r>
-                            </m:sub>
-                          </m:sSub>
-                        </m:e>
-                      </m:d>
-                    </m:e>
-                    <m:sup>
-                      <m:r>
-                        <w:rPr>
-                          <w:rFonts w:ascii="Cambria Math" w:hAnsi="Cambria Math"/>
-                        </w:rPr>
-                        <m:t>2</m:t>
-                      </m:r>
-                    </m:sup>
-                  </m:sSup>
-                </m:e>
-              </m:nary>
-            </m:e>
-          </m:rad>
-        </m:oMath>
-      </m:oMathPara>
-    </w:p>
-    <w:p>
-      <w:pPr>
-        <w:ind w:left="760"/>
-        <w:jc w:val="right"/>
-        <w:rPr>
-          <w:color w:val="002060"/>
-        </w:rPr>
-      </w:pPr>
-      <m:oMath>
-        <m:r>
-          <w:rPr>
-            <w:rFonts w:ascii="Cambria Math" w:hAnsi="Cambria Math"/>
-          </w:rPr>
-          <m:t>HD</m:t>
-        </m:r>
-      </m:oMath>
-      <w:r>
-        <w:rPr>
-          <w:color w:val="002060"/>
-        </w:rPr>
-        <w:t xml:space="preserve">: </w:t>
-      </w:r>
-      <w:r>
-        <w:rPr>
-          <w:color w:val="002060"/>
-        </w:rPr>
-        <w:t>Healthy Distance</w:t>
-      </w:r>
-    </w:p>
-    <w:p>
-      <w:pPr>
-        <w:ind w:left="760"/>
-        <w:jc w:val="right"/>
-        <w:rPr>
-          <w:color w:val="002060"/>
-        </w:rPr>
-      </w:pPr>
-      <m:oMath>
-        <m:sSub>
-          <m:sSubPr>
-            <m:ctrlPr>
-              <w:rPr>
-                <w:rFonts w:ascii="Cambria Math" w:hAnsi="Cambria Math"/>
-                <w:i/>
-              </w:rPr>
-            </m:ctrlPr>
-          </m:sSubPr>
-          <m:e>
-            <m:r>
-              <w:rPr>
-                <w:rFonts w:ascii="Cambria Math" w:hAnsi="Cambria Math"/>
-              </w:rPr>
-              <m:t>x</m:t>
-            </m:r>
-          </m:e>
-          <m:sub>
-            <m:r>
-              <w:rPr>
-                <w:rFonts w:ascii="Cambria Math" w:hAnsi="Cambria Math"/>
-              </w:rPr>
-              <m:t>clr, healthy,i</m:t>
-            </m:r>
-          </m:sub>
-        </m:sSub>
-      </m:oMath>
-      <w:r>
-        <w:rPr>
-          <w:rFonts w:hint="eastAsia"/>
-          <w:color w:val="002060"/>
-        </w:rPr>
-        <w:t xml:space="preserve">: </w:t>
-      </w:r>
-      <w:r>
-        <w:rPr>
-          <w:color w:val="002060"/>
-        </w:rPr>
-        <w:t>Relative abundance</w:t>
-      </w:r>
-      <w:r>
-        <w:rPr>
-          <w:color w:val="002060"/>
-        </w:rPr>
-        <w:t xml:space="preserve"> of healthy animals</w:t>
-      </w:r>
-      <w:r>
-        <w:rPr>
-          <w:color w:val="002060"/>
-        </w:rPr>
-        <w:t xml:space="preserve"> after clr transformation for the microbiome list within the healthy profile.</w:t>
-      </w:r>
-    </w:p>
-    <w:p>
-      <w:pPr>
-        <w:ind w:left="760"/>
-        <w:jc w:val="right"/>
-        <w:rPr>
-          <w:color w:val="002060"/>
-        </w:rPr>
-      </w:pPr>
-      <m:oMath>
-        <m:sSub>
-          <m:sSubPr>
-            <m:ctrlPr>
-              <w:rPr>
-                <w:rFonts w:ascii="Cambria Math" w:hAnsi="Cambria Math"/>
-                <w:i/>
-              </w:rPr>
-            </m:ctrlPr>
-          </m:sSubPr>
-          <m:e>
-            <m:r>
-              <w:rPr>
-                <w:rFonts w:ascii="Cambria Math" w:hAnsi="Cambria Math"/>
-              </w:rPr>
-              <m:t>x</m:t>
-            </m:r>
-          </m:e>
-          <m:sub>
-            <m:r>
-              <w:rPr>
-                <w:rFonts w:ascii="Cambria Math" w:hAnsi="Cambria Math"/>
-              </w:rPr>
-              <m:t>clr,i</m:t>
-            </m:r>
-          </m:sub>
-        </m:sSub>
-      </m:oMath>
-      <w:r>
-        <w:rPr>
-          <w:rFonts w:hint="eastAsia"/>
-          <w:color w:val="002060"/>
-        </w:rPr>
-        <w:t xml:space="preserve">: </w:t>
-      </w:r>
-      <w:r>
-        <w:rPr>
-          <w:color w:val="002060"/>
-        </w:rPr>
-        <w:t>Relative abundance</w:t>
-      </w:r>
-      <w:r>
-        <w:rPr>
-          <w:color w:val="002060"/>
-        </w:rPr>
-        <w:t xml:space="preserve"> of sample </w:t>
-      </w:r>
-      <w:r>
-        <w:rPr>
-          <w:color w:val="002060"/>
-        </w:rPr>
-        <w:t>after clr transformation for the microbiome list within the healthy profile</w:t>
-      </w:r>
-      <w:r>
-        <w:rPr>
-          <w:color w:val="002060"/>
-        </w:rPr>
-        <w:t>.</w:t>
-      </w:r>
-    </w:p>
-    <w:p>
-      <w:pPr>
-        <w:ind w:left="760"/>
-        <w:jc w:val="right"/>
-        <w:rPr>
-          <w:color w:val="002060"/>
-        </w:rPr>
-      </w:pPr>
-      <m:oMath>
-        <m:r>
-          <w:rPr>
-            <w:rFonts w:ascii="Cambria Math" w:hAnsi="Cambria Math"/>
-          </w:rPr>
-          <m:t>N</m:t>
-        </m:r>
-      </m:oMath>
-      <w:r>
-        <w:rPr>
-          <w:color w:val="002060"/>
-        </w:rPr>
-        <w:t xml:space="preserve">: </w:t>
-      </w:r>
-      <w:r>
-        <w:rPr>
-          <w:color w:val="002060"/>
-        </w:rPr>
-        <w:t xml:space="preserve">The number of microbiome </w:t>
-      </w:r>
-      <w:r>
-        <w:rPr>
-          <w:color w:val="002060"/>
-        </w:rPr>
-        <w:t>within the healthy profile</w:t>
-      </w:r>
-    </w:p>
-    <w:p>
-      <w:pPr>
-        <w:widowControl/>
-        <w:wordWrap/>
-        <w:autoSpaceDE/>
-        <w:autoSpaceDN/>
-        <w:rPr>
-          <w:color w:val="002060"/>
-        </w:rPr>
-      </w:pPr>
-      <w:r>
-        <w:rPr>
-          <w:color w:val="002060"/>
-        </w:rPr>
-        <w:br w:type="page"/>
-      </w:r>
-    </w:p>
-    <w:p>
-      <w:pPr>
-        <w:pStyle w:val="a3"/>
-        <w:numPr>
-          <w:ilvl w:val="0"/>
-          <w:numId w:val="1"/>
-        </w:numPr>
-        <w:ind w:leftChars="0"/>
-        <w:rPr>
-          <w:b/>
-        </w:rPr>
-      </w:pPr>
-      <w:r>
-        <w:rPr>
-          <w:rFonts w:hint="eastAsia"/>
-          <w:b/>
-        </w:rPr>
-        <w:lastRenderedPageBreak/>
-        <w:t xml:space="preserve">최종 </w:t>
-      </w:r>
-      <w:r>
-        <w:rPr>
-          <w:b/>
-        </w:rPr>
-        <w:t xml:space="preserve">Percentile Rank </w:t>
-      </w:r>
-      <w:r>
-        <w:rPr>
-          <w:rFonts w:hint="eastAsia"/>
-          <w:b/>
-        </w:rPr>
-        <w:t>계산</w:t>
-      </w:r>
-    </w:p>
-    <w:p>
-      <w:pPr>
-        <w:pStyle w:val="a3"/>
-        <w:ind w:leftChars="0" w:left="760"/>
         <w:rPr>
           <w:bCs/>
         </w:rPr>
@@ -2389,14 +1944,33 @@
         <w:rPr>
           <w:bCs/>
         </w:rPr>
-        <w:t>MRS, Dysbiosis, Healthy Distance, Diversity, Total Score</w:t>
-      </w:r>
-      <w:r>
-        <w:rPr>
-          <w:rFonts w:hint="eastAsia"/>
+        <w:t>MRS, Dysbiosis</w:t>
+      </w:r>
+      <w:r>
+        <w:rPr>
           <w:bCs/>
         </w:rPr>
-        <w:t xml:space="preserve">을 기존 </w:t>
+        <w:t xml:space="preserve">, </w:t>
+      </w:r>
+      <w:r>
+        <w:rPr>
+          <w:bCs/>
+        </w:rPr>
+        <w:t>Diversity</w:t>
+      </w:r>
+      <w:r>
+        <w:rPr>
+          <w:rFonts w:hint="eastAsia"/>
+          <w:bCs/>
+        </w:rPr>
+        <w:t>를</w:t>
+      </w:r>
+      <w:r>
+        <w:rPr>
+          <w:rFonts w:hint="eastAsia"/>
+          <w:bCs/>
+        </w:rPr>
+        <w:t xml:space="preserve"> 기존 </w:t>
       </w:r>
       <w:r>
         <w:t>/input/</w:t>
@@ -2890,174 +2464,6 @@
             <w:rPr>
               <w:rFonts w:ascii="Cambria Math" w:hAnsi="Cambria Math"/>
             </w:rPr>
-            <m:t>HD_PR= POS</m:t>
-          </m:r>
-          <m:d>
-            <m:dPr>
-              <m:ctrlPr>
-                <w:rPr>
-                  <w:rFonts w:ascii="Cambria Math" w:hAnsi="Cambria Math"/>
-                  <w:i/>
-                </w:rPr>
-              </m:ctrlPr>
-            </m:dPr>
-            <m:e>
-              <m:r>
-                <w:rPr>
-                  <w:rFonts w:ascii="Cambria Math" w:hAnsi="Cambria Math"/>
-                </w:rPr>
-                <m:t>-</m:t>
-              </m:r>
-              <m:rad>
-                <m:radPr>
-                  <m:degHide m:val="1"/>
-                  <m:ctrlPr>
-                    <w:rPr>
-                      <w:rFonts w:ascii="Cambria Math" w:hAnsi="Cambria Math"/>
-                      <w:i/>
-                    </w:rPr>
-                  </m:ctrlPr>
-                </m:radPr>
-                <m:deg/>
-                <m:e>
-                  <m:nary>
-                    <m:naryPr>
-                      <m:chr m:val="∑"/>
-                      <m:limLoc m:val="undOvr"/>
-                      <m:ctrlPr>
-                        <w:rPr>
-                          <w:rFonts w:ascii="Cambria Math" w:hAnsi="Cambria Math"/>
-                          <w:i/>
-                        </w:rPr>
-                      </m:ctrlPr>
-                    </m:naryPr>
-                    <m:sub>
-                      <m:r>
-                        <w:rPr>
-                          <w:rFonts w:ascii="Cambria Math" w:hAnsi="Cambria Math"/>
-                        </w:rPr>
-                        <m:t>i=0</m:t>
-                      </m:r>
-                    </m:sub>
-                    <m:sup>
-                      <m:r>
-                        <w:rPr>
-                          <w:rFonts w:ascii="Cambria Math" w:hAnsi="Cambria Math"/>
-                        </w:rPr>
-                        <m:t>N</m:t>
-                      </m:r>
-                    </m:sup>
-                    <m:e>
-                      <m:sSup>
-                        <m:sSupPr>
-                          <m:ctrlPr>
-                            <w:rPr>
-                              <w:rFonts w:ascii="Cambria Math" w:hAnsi="Cambria Math"/>
-                              <w:i/>
-                            </w:rPr>
-                          </m:ctrlPr>
-                        </m:sSupPr>
-                        <m:e>
-                          <m:d>
-                            <m:dPr>
-                              <m:ctrlPr>
-                                <w:rPr>
-                                  <w:rFonts w:ascii="Cambria Math" w:hAnsi="Cambria Math"/>
-                                  <w:i/>
-                                </w:rPr>
-                              </m:ctrlPr>
-                            </m:dPr>
-                            <m:e>
-                              <m:sSub>
-                                <m:sSubPr>
-                                  <m:ctrlPr>
-                                    <w:rPr>
-                                      <w:rFonts w:ascii="Cambria Math" w:hAnsi="Cambria Math"/>
-                                      <w:i/>
-                                    </w:rPr>
-                                  </m:ctrlPr>
-                                </m:sSubPr>
-                                <m:e>
-                                  <m:r>
-                                    <w:rPr>
-                                      <w:rFonts w:ascii="Cambria Math" w:hAnsi="Cambria Math"/>
-                                    </w:rPr>
-                                    <m:t>x</m:t>
-                                  </m:r>
-                                </m:e>
-                                <m:sub>
-                                  <m:r>
-                                    <w:rPr>
-                                      <w:rFonts w:ascii="Cambria Math" w:hAnsi="Cambria Math"/>
-                                    </w:rPr>
-                                    <m:t>clr,i</m:t>
-                                  </m:r>
-                                </m:sub>
-                              </m:sSub>
-                              <m:r>
-                                <w:rPr>
-                                  <w:rFonts w:ascii="Cambria Math" w:hAnsi="Cambria Math"/>
-                                </w:rPr>
-                                <m:t>-</m:t>
-                              </m:r>
-                              <m:sSub>
-                                <m:sSubPr>
-                                  <m:ctrlPr>
-                                    <w:rPr>
-                                      <w:rFonts w:ascii="Cambria Math" w:hAnsi="Cambria Math"/>
-                                      <w:i/>
-                                    </w:rPr>
-                                  </m:ctrlPr>
-                                </m:sSubPr>
-                                <m:e>
-                                  <m:r>
-                                    <w:rPr>
-                                      <w:rFonts w:ascii="Cambria Math" w:hAnsi="Cambria Math"/>
-                                    </w:rPr>
-                                    <m:t>x</m:t>
-                                  </m:r>
-                                </m:e>
-                                <m:sub>
-                                  <m:r>
-                                    <w:rPr>
-                                      <w:rFonts w:ascii="Cambria Math" w:hAnsi="Cambria Math"/>
-                                    </w:rPr>
-                                    <m:t>clr, healthy,i</m:t>
-                                  </m:r>
-                                </m:sub>
-                              </m:sSub>
-                            </m:e>
-                          </m:d>
-                        </m:e>
-                        <m:sup>
-                          <m:r>
-                            <w:rPr>
-                              <w:rFonts w:ascii="Cambria Math" w:hAnsi="Cambria Math"/>
-                            </w:rPr>
-                            <m:t>2</m:t>
-                          </m:r>
-                        </m:sup>
-                      </m:sSup>
-                    </m:e>
-                  </m:nary>
-                </m:e>
-              </m:rad>
-            </m:e>
-          </m:d>
-        </m:oMath>
-      </m:oMathPara>
-    </w:p>
-    <w:p>
-      <w:pPr>
-        <w:pStyle w:val="a3"/>
-        <w:ind w:leftChars="0" w:left="760"/>
-      </w:pPr>
-      <m:oMathPara>
-        <m:oMath>
-          <m:r>
-            <w:rPr>
-              <w:rFonts w:ascii="Cambria Math" w:hAnsi="Cambria Math"/>
-            </w:rPr>
             <m:t>Diversity_PR= POS</m:t>
           </m:r>
           <m:d>
@@ -3197,7 +2603,13 @@
             <w:rPr>
               <w:rFonts w:ascii="Cambria Math" w:hAnsi="Cambria Math"/>
             </w:rPr>
-            <m:t xml:space="preserve">Total Score_PR= </m:t>
+            <m:t>Total</m:t>
+          </m:r>
+          <m:r>
+            <w:rPr>
+              <w:rFonts w:ascii="Cambria Math" w:hAnsi="Cambria Math"/>
+            </w:rPr>
+            <m:t xml:space="preserve"> Score=</m:t>
           </m:r>
           <m:f>
             <m:fPr>
@@ -3213,7 +2625,7 @@
                 <w:rPr>
                   <w:rFonts w:ascii="Cambria Math" w:hAnsi="Cambria Math"/>
                 </w:rPr>
-                <m:t>1.1</m:t>
+                <m:t>1</m:t>
               </m:r>
             </m:num>
             <m:den>
@@ -3221,10 +2633,16 @@
                 <w:rPr>
                   <w:rFonts w:ascii="Cambria Math" w:hAnsi="Cambria Math"/>
                 </w:rPr>
-                <m:t>3</m:t>
+                <m:t>2</m:t>
               </m:r>
             </m:den>
           </m:f>
+          <m:r>
+            <w:rPr>
+              <w:rFonts w:ascii="Cambria Math" w:hAnsi="Cambria Math"/>
+            </w:rPr>
+            <m:t xml:space="preserve"> </m:t>
+          </m:r>
           <m:r>
             <w:rPr>
               <w:rFonts w:ascii="Cambria Math" w:hAnsi="Cambria Math"/>
@@ -3483,7 +2901,7 @@
                 <w:rPr>
                   <w:rFonts w:ascii="Cambria Math" w:hAnsi="Cambria Math"/>
                 </w:rPr>
-                <m:t>1.1</m:t>
+                <m:t>1</m:t>
               </m:r>
             </m:num>
             <m:den>
@@ -3491,7 +2909,7 @@
                 <w:rPr>
                   <w:rFonts w:ascii="Cambria Math" w:hAnsi="Cambria Math"/>
                 </w:rPr>
-                <m:t>3</m:t>
+                <m:t>2</m:t>
               </m:r>
             </m:den>
           </m:f>
@@ -3499,197 +2917,7 @@
             <w:rPr>
               <w:rFonts w:ascii="Cambria Math" w:hAnsi="Cambria Math"/>
             </w:rPr>
-            <m:t>POS</m:t>
-          </m:r>
-          <m:d>
-            <m:dPr>
-              <m:ctrlPr>
-                <w:rPr>
-                  <w:rFonts w:ascii="Cambria Math" w:hAnsi="Cambria Math"/>
-                  <w:i/>
-                </w:rPr>
-              </m:ctrlPr>
-            </m:dPr>
-            <m:e>
-              <m:r>
-                <w:rPr>
-                  <w:rFonts w:ascii="Cambria Math" w:hAnsi="Cambria Math"/>
-                </w:rPr>
-                <m:t>-</m:t>
-              </m:r>
-              <m:rad>
-                <m:radPr>
-                  <m:degHide m:val="1"/>
-                  <m:ctrlPr>
-                    <w:rPr>
-                      <w:rFonts w:ascii="Cambria Math" w:hAnsi="Cambria Math"/>
-                      <w:i/>
-                    </w:rPr>
-                  </m:ctrlPr>
-                </m:radPr>
-                <m:deg/>
-                <m:e>
-                  <m:nary>
-                    <m:naryPr>
-                      <m:chr m:val="∑"/>
-                      <m:limLoc m:val="undOvr"/>
-                      <m:ctrlPr>
-                        <w:rPr>
-                          <w:rFonts w:ascii="Cambria Math" w:hAnsi="Cambria Math"/>
-                          <w:i/>
-                        </w:rPr>
-                      </m:ctrlPr>
-                    </m:naryPr>
-                    <m:sub>
-                      <m:r>
-                        <w:rPr>
-                          <w:rFonts w:ascii="Cambria Math" w:hAnsi="Cambria Math"/>
-                        </w:rPr>
-                        <m:t>i=0</m:t>
-                      </m:r>
-                    </m:sub>
-                    <m:sup>
-                      <m:r>
-                        <w:rPr>
-                          <w:rFonts w:ascii="Cambria Math" w:hAnsi="Cambria Math"/>
-                        </w:rPr>
-                        <m:t>N</m:t>
-                      </m:r>
-                    </m:sup>
-                    <m:e>
-                      <m:sSup>
-                        <m:sSupPr>
-                          <m:ctrlPr>
-                            <w:rPr>
-                              <w:rFonts w:ascii="Cambria Math" w:hAnsi="Cambria Math"/>
-                              <w:i/>
-                            </w:rPr>
-                          </m:ctrlPr>
-                        </m:sSupPr>
-                        <m:e>
-                          <m:d>
-                            <m:dPr>
-                              <m:ctrlPr>
-                                <w:rPr>
-                                  <w:rFonts w:ascii="Cambria Math" w:hAnsi="Cambria Math"/>
-                                  <w:i/>
-                                </w:rPr>
-                              </m:ctrlPr>
-                            </m:dPr>
-                            <m:e>
-                              <m:sSub>
-                                <m:sSubPr>
-                                  <m:ctrlPr>
-                                    <w:rPr>
-                                      <w:rFonts w:ascii="Cambria Math" w:hAnsi="Cambria Math"/>
-                                      <w:i/>
-                                    </w:rPr>
-                                  </m:ctrlPr>
-                                </m:sSubPr>
-                                <m:e>
-                                  <m:r>
-                                    <w:rPr>
-                                      <w:rFonts w:ascii="Cambria Math" w:hAnsi="Cambria Math"/>
-                                    </w:rPr>
-                                    <m:t>x</m:t>
-                                  </m:r>
-                                </m:e>
-                                <m:sub>
-                                  <m:r>
-                                    <w:rPr>
-                                      <w:rFonts w:ascii="Cambria Math" w:hAnsi="Cambria Math"/>
-                                    </w:rPr>
-                                    <m:t>clr,i</m:t>
-                                  </m:r>
-                                </m:sub>
-                              </m:sSub>
-                              <m:r>
-                                <w:rPr>
-                                  <w:rFonts w:ascii="Cambria Math" w:hAnsi="Cambria Math"/>
-                                </w:rPr>
-                                <m:t>-</m:t>
-                              </m:r>
-                              <m:sSub>
-                                <m:sSubPr>
-                                  <m:ctrlPr>
-                                    <w:rPr>
-                                      <w:rFonts w:ascii="Cambria Math" w:hAnsi="Cambria Math"/>
-                                      <w:i/>
-                                    </w:rPr>
-                                  </m:ctrlPr>
-                                </m:sSubPr>
-                                <m:e>
-                                  <m:r>
-                                    <w:rPr>
-                                      <w:rFonts w:ascii="Cambria Math" w:hAnsi="Cambria Math"/>
-                                    </w:rPr>
-                                    <m:t>x</m:t>
-                                  </m:r>
-                                </m:e>
-                                <m:sub>
-                                  <m:r>
-                                    <w:rPr>
-                                      <w:rFonts w:ascii="Cambria Math" w:hAnsi="Cambria Math"/>
-                                    </w:rPr>
-                                    <m:t>clr, healthy,i</m:t>
-                                  </m:r>
-                                </m:sub>
-                              </m:sSub>
-                            </m:e>
-                          </m:d>
-                        </m:e>
-                        <m:sup>
-                          <m:r>
-                            <w:rPr>
-                              <w:rFonts w:ascii="Cambria Math" w:hAnsi="Cambria Math"/>
-                            </w:rPr>
-                            <m:t>2</m:t>
-                          </m:r>
-                        </m:sup>
-                      </m:sSup>
-                    </m:e>
-                  </m:nary>
-                </m:e>
-              </m:rad>
-            </m:e>
-          </m:d>
-          <m:r>
-            <w:rPr>
-              <w:rFonts w:ascii="Cambria Math" w:hAnsi="Cambria Math"/>
-            </w:rPr>
-            <m:t>+</m:t>
-          </m:r>
-          <m:f>
-            <m:fPr>
-              <m:ctrlPr>
-                <w:rPr>
-                  <w:rFonts w:ascii="Cambria Math" w:hAnsi="Cambria Math"/>
-                  <w:i/>
-                </w:rPr>
-              </m:ctrlPr>
-            </m:fPr>
-            <m:num>
-              <m:r>
-                <w:rPr>
-                  <w:rFonts w:ascii="Cambria Math" w:hAnsi="Cambria Math"/>
-                </w:rPr>
-                <m:t>0.8</m:t>
-              </m:r>
-            </m:num>
-            <m:den>
-              <m:r>
-                <w:rPr>
-                  <w:rFonts w:ascii="Cambria Math" w:hAnsi="Cambria Math"/>
-                </w:rPr>
-                <m:t>3</m:t>
-              </m:r>
-            </m:den>
-          </m:f>
-          <m:r>
-            <w:rPr>
-              <w:rFonts w:ascii="Cambria Math" w:hAnsi="Cambria Math"/>
-            </w:rPr>
-            <m:t>POS</m:t>
+            <m:t xml:space="preserve"> POS</m:t>
           </m:r>
           <m:d>
             <m:dPr>
@@ -3982,28 +3210,67 @@
         <w:t xml:space="preserve">값을 기준으로 </w:t>
       </w:r>
       <w:r>
-        <w:t>(90,95] : 1, (70,90]</w:t>
-      </w:r>
-      <w:r>
-        <w:t xml:space="preserve"> : 2</w:t>
+        <w:t xml:space="preserve">(90,95] : </w:t>
+      </w:r>
+      <w:r>
+        <w:rPr>
+          <w:rFonts w:hint="eastAsia"/>
+        </w:rPr>
+        <w:t>우수</w:t>
+      </w:r>
+      <w:r>
+        <w:t>, (70,90]</w:t>
+      </w:r>
+      <w:r>
+        <w:t xml:space="preserve"> : </w:t>
+      </w:r>
+      <w:r>
+        <w:rPr>
+          <w:rFonts w:hint="eastAsia"/>
+        </w:rPr>
+        <w:t>양호</w:t>
       </w:r>
       <w:r>
         <w:t>, (50,70]</w:t>
       </w:r>
       <w:r>
-        <w:t xml:space="preserve"> : 3</w:t>
+        <w:t xml:space="preserve"> : </w:t>
+      </w:r>
+      <w:r>
+        <w:rPr>
+          <w:rFonts w:hint="eastAsia"/>
+        </w:rPr>
+        <w:t>보통</w:t>
       </w:r>
       <w:r>
         <w:t>, (30,50]</w:t>
       </w:r>
       <w:r>
-        <w:t xml:space="preserve"> : 4</w:t>
+        <w:t xml:space="preserve"> : </w:t>
+      </w:r>
+      <w:r>
+        <w:rPr>
+          <w:rFonts w:hint="eastAsia"/>
+        </w:rPr>
+        <w:t>주의</w:t>
       </w:r>
       <w:r>
         <w:t xml:space="preserve">, [5,30] </w:t>
       </w:r>
       <w:r>
-        <w:t xml:space="preserve">: 5 </w:t>
+        <w:t xml:space="preserve">: </w:t>
+      </w:r>
+      <w:r>
+        <w:rPr>
+          <w:rFonts w:hint="eastAsia"/>
+        </w:rPr>
+        <w:t>나쁨</w:t>
+      </w:r>
+      <w:r>
+        <w:rPr>
+          <w:rFonts w:hint="eastAsia"/>
+        </w:rPr>
+        <w:t xml:space="preserve"> </w:t>
       </w:r>
       <w:r>
         <w:rPr>
@@ -4028,13 +3295,16 @@
         <w:t>D</w:t>
       </w:r>
       <w:r>
-        <w:t>iversity, Dysbiosis, Healthy Distance</w:t>
-      </w:r>
-      <w:r>
-        <w:rPr>
-          <w:rFonts w:hint="eastAsia"/>
-        </w:rPr>
-        <w:t xml:space="preserve"> 값을 기준으로 </w:t>
+        <w:t>iversity, Dysbiosis</w:t>
+      </w:r>
+      <w:r>
+        <w:t xml:space="preserve"> </w:t>
+      </w:r>
+      <w:r>
+        <w:rPr>
+          <w:rFonts w:hint="eastAsia"/>
+        </w:rPr>
+        <w:t xml:space="preserve">값을 기준으로 </w:t>
       </w:r>
       <w:r>
         <w:t>Type E, B, I, D</w:t>
@@ -4420,216 +3690,6 @@
           <w:rFonts w:hint="eastAsia"/>
         </w:rPr>
         <w:t>미만인 경우</w:t>
-      </w:r>
-    </w:p>
-    <w:p>
-      <w:pPr>
-        <w:pStyle w:val="a3"/>
-        <w:numPr>
-          <w:ilvl w:val="0"/>
-          <w:numId w:val="1"/>
-        </w:numPr>
-        <w:ind w:leftChars="0"/>
-        <w:rPr>
-          <w:b/>
-          <w:bCs/>
-        </w:rPr>
-      </w:pPr>
-      <w:r>
-        <w:rPr>
-          <w:rFonts w:hint="eastAsia"/>
-          <w:b/>
-          <w:bCs/>
-        </w:rPr>
-        <w:lastRenderedPageBreak/>
-        <w:t>S</w:t>
-      </w:r>
-      <w:r>
-        <w:rPr>
-          <w:b/>
-          <w:bCs/>
-        </w:rPr>
-        <w:t xml:space="preserve">catter plot </w:t>
-      </w:r>
-    </w:p>
-    <w:p>
-      <w:pPr>
-        <w:pStyle w:val="a3"/>
-        <w:ind w:leftChars="0" w:left="760"/>
-        <w:rPr>
-          <w:b/>
-          <w:bCs/>
-        </w:rPr>
-      </w:pPr>
-      <w:r>
-        <w:rPr>
-          <w:rFonts w:hint="eastAsia"/>
-          <w:b/>
-          <w:bCs/>
-        </w:rPr>
-        <w:t>&lt;d</w:t>
-      </w:r>
-      <w:r>
-        <w:rPr>
-          <w:b/>
-          <w:bCs/>
-        </w:rPr>
-        <w:t>og&gt;</w:t>
-      </w:r>
-    </w:p>
-    <w:p>
-      <w:pPr>
-        <w:pStyle w:val="a3"/>
-        <w:ind w:leftChars="0" w:left="760"/>
-        <w:rPr>
-          <w:b/>
-          <w:bCs/>
-        </w:rPr>
-      </w:pPr>
-      <w:r>
-        <w:rPr>
-          <w:b/>
-          <w:bCs/>
-          <w:noProof/>
-        </w:rPr>
-        <w:drawing>
-          <wp:inline distT="0" distB="0" distL="0" distR="0" wp14:anchorId="2306B43F" wp14:editId="35344B42">
-            <wp:extent cx="3229301" cy="2484967"/>
-            <wp:effectExtent l="0" t="0" r="9525" b="0"/>
-            <wp:docPr id="2" name="그림 2"/>
-            <wp:cNvGraphicFramePr>
-              <a:graphicFrameLocks xmlns:a="http://schemas.openxmlformats.org/drawingml/2006/main" noChangeAspect="1"/>
-            </wp:cNvGraphicFramePr>
-            <a:graphic xmlns:a="http://schemas.openxmlformats.org/drawingml/2006/main">
-              <a:graphicData uri="http://schemas.openxmlformats.org/drawingml/2006/picture">
-                <pic:pic xmlns:pic="http://schemas.openxmlformats.org/drawingml/2006/picture">
-                  <pic:nvPicPr>
-                    <pic:cNvPr id="0" name="Picture 2"/>
-                    <pic:cNvPicPr>
-                      <a:picLocks noChangeAspect="1" noChangeArrowheads="1"/>
-                    </pic:cNvPicPr>
-                  </pic:nvPicPr>
-                  <pic:blipFill>
-                    <a:blip r:embed="rId8" cstate="print">
-                      <a:extLst>
-                        <a:ext uri="{28A0092B-C50C-407E-A947-70E740481C1C}">
-                          <a14:useLocalDpi xmlns:a14="http://schemas.microsoft.com/office/drawing/2010/main" val="0"/>
-                        </a:ext>
-                      </a:extLst>
-                    </a:blip>
-                    <a:srcRect/>
-                    <a:stretch>
-                      <a:fillRect/>
-                    </a:stretch>
-                  </pic:blipFill>
-                  <pic:spPr bwMode="auto">
-                    <a:xfrm>
-                      <a:off x="0" y="0"/>
-                      <a:ext cx="3241378" cy="2494260"/>
-                    </a:xfrm>
-                    <a:prstGeom prst="rect">
-                      <a:avLst/>
-                    </a:prstGeom>
-                    <a:noFill/>
-                    <a:ln>
-                      <a:noFill/>
-                    </a:ln>
-                  </pic:spPr>
-                </pic:pic>
-              </a:graphicData>
-            </a:graphic>
-          </wp:inline>
-        </w:drawing>
-      </w:r>
-    </w:p>
-    <w:p>
-      <w:pPr>
-        <w:pStyle w:val="a3"/>
-        <w:ind w:leftChars="0" w:left="760"/>
-        <w:rPr>
-          <w:b/>
-          <w:bCs/>
-        </w:rPr>
-      </w:pPr>
-      <w:r>
-        <w:rPr>
-          <w:rFonts w:hint="eastAsia"/>
-          <w:b/>
-          <w:bCs/>
-        </w:rPr>
-        <w:t>&lt;</w:t>
-      </w:r>
-      <w:r>
-        <w:rPr>
-          <w:b/>
-          <w:bCs/>
-        </w:rPr>
-        <w:t>cat&gt;</w:t>
-      </w:r>
-    </w:p>
-    <w:p>
-      <w:pPr>
-        <w:pStyle w:val="a3"/>
-        <w:ind w:leftChars="0" w:left="760"/>
-        <w:rPr>
-          <w:b/>
-          <w:bCs/>
-        </w:rPr>
-      </w:pPr>
-      <w:r>
-        <w:rPr>
-          <w:b/>
-          <w:bCs/>
-          <w:noProof/>
-        </w:rPr>
-        <w:drawing>
-          <wp:inline distT="0" distB="0" distL="0" distR="0" wp14:anchorId="6C9C0A74" wp14:editId="46481BA7">
-            <wp:extent cx="3207295" cy="2468033"/>
-            <wp:effectExtent l="0" t="0" r="0" b="8890"/>
-            <wp:docPr id="1" name="그림 1"/>
-            <wp:cNvGraphicFramePr>
-              <a:graphicFrameLocks xmlns:a="http://schemas.openxmlformats.org/drawingml/2006/main" noChangeAspect="1"/>
-            </wp:cNvGraphicFramePr>
-            <a:graphic xmlns:a="http://schemas.openxmlformats.org/drawingml/2006/main">
-              <a:graphicData uri="http://schemas.openxmlformats.org/drawingml/2006/picture">
-                <pic:pic xmlns:pic="http://schemas.openxmlformats.org/drawingml/2006/picture">
-                  <pic:nvPicPr>
-                    <pic:cNvPr id="0" name="Picture 1"/>
-                    <pic:cNvPicPr>
-                      <a:picLocks noChangeAspect="1" noChangeArrowheads="1"/>
-                    </pic:cNvPicPr>
-                  </pic:nvPicPr>
-                  <pic:blipFill>
-                    <a:blip r:embed="rId9" cstate="print">
-                      <a:extLst>
-                        <a:ext uri="{28A0092B-C50C-407E-A947-70E740481C1C}">
-                          <a14:useLocalDpi xmlns:a14="http://schemas.microsoft.com/office/drawing/2010/main" val="0"/>
-                        </a:ext>
-                      </a:extLst>
-                    </a:blip>
-                    <a:srcRect/>
-                    <a:stretch>
-                      <a:fillRect/>
-                    </a:stretch>
-                  </pic:blipFill>
-                  <pic:spPr bwMode="auto">
-                    <a:xfrm>
-                      <a:off x="0" y="0"/>
-                      <a:ext cx="3220218" cy="2477978"/>
-                    </a:xfrm>
-                    <a:prstGeom prst="rect">
-                      <a:avLst/>
-                    </a:prstGeom>
-                    <a:noFill/>
-                    <a:ln>
-                      <a:noFill/>
-                    </a:ln>
-                  </pic:spPr>
-                </pic:pic>
-              </a:graphicData>
-            </a:graphic>
-          </wp:inline>
-        </w:drawing>
       </w:r>
     </w:p>
     <w:p>

</xml_diff>